<commit_message>
Update Before TAP Meeting
Update Before TAP Meeting
</commit_message>
<xml_diff>
--- a/Tap Meeting/TAP Online Copy.docx
+++ b/Tap Meeting/TAP Online Copy.docx
@@ -21,17 +21,183 @@
     </w:p>
     <w:p>
       <w:r>
-        <w:t xml:space="preserve">In software engineering, software modelling plays a significant role. Nevertheless, learners often consider software modelling as a comparatively difficult subject since it requires them to have abstraction skills to master it. Meanwhile, gamification has been growing as a trend solution to improving learners' engagement. This study endeavours to harness gameful design to build gamification that supports learners advancing their modelling abilities. Our method to dealing with gameful design combines pedagogical design principles derived from several learning models and the </w:t>
-      </w:r>
-      <w:proofErr w:type="spellStart"/>
-      <w:r>
-        <w:t>Deterding's</w:t>
-      </w:r>
-      <w:proofErr w:type="spellEnd"/>
-      <w:r>
-        <w:t xml:space="preserve"> Gameful Design framework as an approach to gamification development. This research also employs Model-Driven Engineering best practices and uses the Design Science Research Methodology. This research aims to produce software modelling learning gamification (SMLG), and an SMLG framework to design and generate the SMLG's instances. We plan to perform controlled experiments to evaluate the effectiveness of the SMLG and the SMLG framework.</w:t>
-      </w:r>
-    </w:p>
+        <w:t>In software engineering, software modelling plays a significant role. Nevertheless, learners often consider software modelling as a comparatively difficult subject since it requires them to have abstraction skills to master it. Meanwhile, gamification has been growing as a trend solution to improving learners' engagement. This study endeavours to harness gameful design to build gamification that supports learners advancing their modelling abilities. Our method to dealing with gameful design combines pedagogical design principles derived from several learning models and the Deterding's Gameful Design framework as an approach to gamification development. This research also employs Model-Driven Engineering best practices and uses the Design Science Research Methodology. This research aims to produce software modelling learning gamification (SMLG), and an SMLG framework to design and generate the SMLG's instances. We plan to perform controlled experiments to evaluate the effectiveness of the SMLG and the SMLG framework.</w:t>
+      </w:r>
+    </w:p>
+    <w:p>
+      <w:pPr>
+        <w:pStyle w:val="Heading1"/>
+      </w:pPr>
+      <w:r>
+        <w:rPr>
+          <w:shd w:val="clear" w:color="auto" w:fill="FFFFFF"/>
+        </w:rPr>
+        <w:t xml:space="preserve">Outline </w:t>
+      </w:r>
+      <w:r>
+        <w:rPr>
+          <w:noProof/>
+          <w:shd w:val="clear" w:color="auto" w:fill="FFFFFF"/>
+        </w:rPr>
+        <w:t>your</w:t>
+      </w:r>
+      <w:r>
+        <w:rPr>
+          <w:shd w:val="clear" w:color="auto" w:fill="FFFFFF"/>
+        </w:rPr>
+        <w:t xml:space="preserve"> research achievements and the challenges </w:t>
+      </w:r>
+      <w:r>
+        <w:rPr>
+          <w:noProof/>
+          <w:shd w:val="clear" w:color="auto" w:fill="FFFFFF"/>
+        </w:rPr>
+        <w:t>you</w:t>
+      </w:r>
+      <w:r>
+        <w:rPr>
+          <w:shd w:val="clear" w:color="auto" w:fill="FFFFFF"/>
+        </w:rPr>
+        <w:t xml:space="preserve"> have faced since </w:t>
+      </w:r>
+      <w:r>
+        <w:rPr>
+          <w:noProof/>
+          <w:shd w:val="clear" w:color="auto" w:fill="FFFFFF"/>
+        </w:rPr>
+        <w:t>your</w:t>
+      </w:r>
+      <w:r>
+        <w:rPr>
+          <w:shd w:val="clear" w:color="auto" w:fill="FFFFFF"/>
+        </w:rPr>
+        <w:t xml:space="preserve"> last TAP meeting</w:t>
+      </w:r>
+    </w:p>
+    <w:p>
+      <w:bookmarkStart w:id="0" w:name="_GoBack"/>
+      <w:r>
+        <w:t>Achievements:</w:t>
+      </w:r>
+    </w:p>
+    <w:p>
+      <w:pPr>
+        <w:pStyle w:val="ListParagraph"/>
+        <w:numPr>
+          <w:ilvl w:val="0"/>
+          <w:numId w:val="5"/>
+        </w:numPr>
+      </w:pPr>
+      <w:r>
+        <w:t>Conducted a preliminary survey to identify goals, motivations, and challenges in learning software modelling.</w:t>
+      </w:r>
+    </w:p>
+    <w:p>
+      <w:pPr>
+        <w:pStyle w:val="ListParagraph"/>
+        <w:numPr>
+          <w:ilvl w:val="0"/>
+          <w:numId w:val="5"/>
+        </w:numPr>
+      </w:pPr>
+      <w:r>
+        <w:t>Published a paper in a Doctoral Symposium at the MODELS ’16 Conference.</w:t>
+      </w:r>
+    </w:p>
+    <w:p>
+      <w:pPr>
+        <w:pStyle w:val="ListParagraph"/>
+        <w:numPr>
+          <w:ilvl w:val="0"/>
+          <w:numId w:val="5"/>
+        </w:numPr>
+      </w:pPr>
+      <w:r>
+        <w:t>Developed early versions of SMLG and SMLG framework prototypes.</w:t>
+      </w:r>
+    </w:p>
+    <w:p/>
+    <w:p>
+      <w:r>
+        <w:t>Challenges:</w:t>
+      </w:r>
+    </w:p>
+    <w:p>
+      <w:pPr>
+        <w:pStyle w:val="ListParagraph"/>
+        <w:numPr>
+          <w:ilvl w:val="0"/>
+          <w:numId w:val="4"/>
+        </w:numPr>
+      </w:pPr>
+      <w:r>
+        <w:t>Write a good report in English</w:t>
+      </w:r>
+      <w:r>
+        <w:t>. It is always challenging for a non-</w:t>
+      </w:r>
+      <w:r>
+        <w:t>native speaker.</w:t>
+      </w:r>
+    </w:p>
+    <w:p>
+      <w:pPr>
+        <w:pStyle w:val="ListParagraph"/>
+        <w:numPr>
+          <w:ilvl w:val="0"/>
+          <w:numId w:val="4"/>
+        </w:numPr>
+      </w:pPr>
+      <w:r>
+        <w:t>Write a coherent Qualifying Dissertation report.</w:t>
+      </w:r>
+    </w:p>
+    <w:p>
+      <w:pPr>
+        <w:pStyle w:val="ListParagraph"/>
+        <w:numPr>
+          <w:ilvl w:val="0"/>
+          <w:numId w:val="4"/>
+        </w:numPr>
+      </w:pPr>
+      <w:r>
+        <w:t xml:space="preserve">Develop a </w:t>
+      </w:r>
+      <w:r>
+        <w:rPr>
+          <w:noProof/>
+        </w:rPr>
+        <w:t>high</w:t>
+      </w:r>
+      <w:r>
+        <w:rPr>
+          <w:noProof/>
+        </w:rPr>
+        <w:t>-</w:t>
+      </w:r>
+      <w:r>
+        <w:rPr>
+          <w:noProof/>
+        </w:rPr>
+        <w:t>quality</w:t>
+      </w:r>
+      <w:r>
+        <w:t xml:space="preserve"> SMLG prototype.</w:t>
+      </w:r>
+      <w:r>
+        <w:t xml:space="preserve"> It requires proficiency in </w:t>
+      </w:r>
+      <w:r>
+        <w:t>Epsilon, Eugenia, Javascript, and</w:t>
+      </w:r>
+      <w:r>
+        <w:t xml:space="preserve"> other technical skills</w:t>
+      </w:r>
+      <w:r>
+        <w:t xml:space="preserve">. </w:t>
+      </w:r>
+    </w:p>
+    <w:bookmarkEnd w:id="0"/>
     <w:p>
       <w:pPr>
         <w:pStyle w:val="Heading1"/>
@@ -57,7 +223,6 @@
           <w:numId w:val="3"/>
         </w:numPr>
       </w:pPr>
-      <w:bookmarkStart w:id="0" w:name="_GoBack"/>
       <w:r>
         <w:t>Perform a literature review to identify research problems, questions, and objectives.</w:t>
       </w:r>
@@ -101,7 +266,16 @@
         <w:t>be tested</w:t>
       </w:r>
       <w:r>
-        <w:t xml:space="preserve"> to respondents for evaluation and to obtain feedback for iterative improvement.</w:t>
+        <w:t xml:space="preserve"> to respondents for evaluation and to </w:t>
+      </w:r>
+      <w:r>
+        <w:rPr>
+          <w:noProof/>
+        </w:rPr>
+        <w:t>obtain</w:t>
+      </w:r>
+      <w:r>
+        <w:t xml:space="preserve"> feedback for iterative improvement.</w:t>
       </w:r>
     </w:p>
     <w:p>
@@ -152,7 +326,6 @@
         <w:t>Perform controlled experiments to measure the productivity and maintainability of a software modelling learning design framework in supporting tutors design and develop SMLG.</w:t>
       </w:r>
     </w:p>
-    <w:bookmarkEnd w:id="0"/>
     <w:p>
       <w:pPr>
         <w:pStyle w:val="Heading1"/>
@@ -199,7 +372,11 @@
         <w:t>etamodelling</w:t>
       </w:r>
       <w:r>
-        <w:t xml:space="preserve"> in the second year </w:t>
+        <w:t xml:space="preserve"> in the second </w:t>
+      </w:r>
+      <w:r>
+        <w:lastRenderedPageBreak/>
+        <w:t xml:space="preserve">year </w:t>
       </w:r>
       <w:r>
         <w:t>(2017) and third year (2018) respectively.</w:t>
@@ -241,28 +418,12 @@
         <w:pStyle w:val="Heading1"/>
       </w:pPr>
       <w:r>
-        <w:t>Research Training Undertaken (</w:t>
-      </w:r>
-      <w:proofErr w:type="spellStart"/>
-      <w:r>
-        <w:t>inc.</w:t>
-      </w:r>
-      <w:proofErr w:type="spellEnd"/>
-      <w:r>
-        <w:t xml:space="preserve"> courses and conferences attended)</w:t>
-      </w:r>
-    </w:p>
-    <w:p>
-      <w:r>
-        <w:t xml:space="preserve">Doctoral Symposium at the ACM/IEEE 19th International Conference on Model Driven Engineering Languages and Systems, 2-7 Oct 2016, at </w:t>
-      </w:r>
-      <w:proofErr w:type="spellStart"/>
-      <w:r>
-        <w:t>Palais</w:t>
-      </w:r>
-      <w:proofErr w:type="spellEnd"/>
-      <w:r>
-        <w:t xml:space="preserve"> du Grand Large, </w:t>
+        <w:t>Research Training Undertaken (inc. courses and conferences attended)</w:t>
+      </w:r>
+    </w:p>
+    <w:p>
+      <w:r>
+        <w:t xml:space="preserve">Doctoral Symposium at the ACM/IEEE 19th International Conference on Model Driven Engineering Languages and Systems, 2-7 Oct 2016, at Palais du Grand Large, </w:t>
       </w:r>
       <w:r>
         <w:rPr>
@@ -291,7 +452,6 @@
         <w:pStyle w:val="Heading1"/>
       </w:pPr>
       <w:r>
-        <w:lastRenderedPageBreak/>
         <w:t xml:space="preserve">Agreed Training Needs (if applicable) </w:t>
       </w:r>
     </w:p>
@@ -504,9 +664,187 @@
     </w:lvl>
   </w:abstractNum>
   <w:abstractNum w:abstractNumId="2" w15:restartNumberingAfterBreak="0">
+    <w:nsid w:val="4EBE2183"/>
+    <w:multiLevelType w:val="hybridMultilevel"/>
+    <w:tmpl w:val="A2B2FE4E"/>
+    <w:lvl w:ilvl="0" w:tplc="0809000F">
+      <w:start w:val="1"/>
+      <w:numFmt w:val="decimal"/>
+      <w:lvlText w:val="%1."/>
+      <w:lvlJc w:val="left"/>
+      <w:pPr>
+        <w:ind w:left="360" w:hanging="360"/>
+      </w:pPr>
+      <w:rPr>
+        <w:rFonts w:hint="default"/>
+      </w:rPr>
+    </w:lvl>
+    <w:lvl w:ilvl="1" w:tplc="08090019" w:tentative="1">
+      <w:start w:val="1"/>
+      <w:numFmt w:val="lowerLetter"/>
+      <w:lvlText w:val="%2."/>
+      <w:lvlJc w:val="left"/>
+      <w:pPr>
+        <w:ind w:left="1080" w:hanging="360"/>
+      </w:pPr>
+    </w:lvl>
+    <w:lvl w:ilvl="2" w:tplc="0809001B" w:tentative="1">
+      <w:start w:val="1"/>
+      <w:numFmt w:val="lowerRoman"/>
+      <w:lvlText w:val="%3."/>
+      <w:lvlJc w:val="right"/>
+      <w:pPr>
+        <w:ind w:left="1800" w:hanging="180"/>
+      </w:pPr>
+    </w:lvl>
+    <w:lvl w:ilvl="3" w:tplc="0809000F" w:tentative="1">
+      <w:start w:val="1"/>
+      <w:numFmt w:val="decimal"/>
+      <w:lvlText w:val="%4."/>
+      <w:lvlJc w:val="left"/>
+      <w:pPr>
+        <w:ind w:left="2520" w:hanging="360"/>
+      </w:pPr>
+    </w:lvl>
+    <w:lvl w:ilvl="4" w:tplc="08090019" w:tentative="1">
+      <w:start w:val="1"/>
+      <w:numFmt w:val="lowerLetter"/>
+      <w:lvlText w:val="%5."/>
+      <w:lvlJc w:val="left"/>
+      <w:pPr>
+        <w:ind w:left="3240" w:hanging="360"/>
+      </w:pPr>
+    </w:lvl>
+    <w:lvl w:ilvl="5" w:tplc="0809001B" w:tentative="1">
+      <w:start w:val="1"/>
+      <w:numFmt w:val="lowerRoman"/>
+      <w:lvlText w:val="%6."/>
+      <w:lvlJc w:val="right"/>
+      <w:pPr>
+        <w:ind w:left="3960" w:hanging="180"/>
+      </w:pPr>
+    </w:lvl>
+    <w:lvl w:ilvl="6" w:tplc="0809000F" w:tentative="1">
+      <w:start w:val="1"/>
+      <w:numFmt w:val="decimal"/>
+      <w:lvlText w:val="%7."/>
+      <w:lvlJc w:val="left"/>
+      <w:pPr>
+        <w:ind w:left="4680" w:hanging="360"/>
+      </w:pPr>
+    </w:lvl>
+    <w:lvl w:ilvl="7" w:tplc="08090019" w:tentative="1">
+      <w:start w:val="1"/>
+      <w:numFmt w:val="lowerLetter"/>
+      <w:lvlText w:val="%8."/>
+      <w:lvlJc w:val="left"/>
+      <w:pPr>
+        <w:ind w:left="5400" w:hanging="360"/>
+      </w:pPr>
+    </w:lvl>
+    <w:lvl w:ilvl="8" w:tplc="0809001B" w:tentative="1">
+      <w:start w:val="1"/>
+      <w:numFmt w:val="lowerRoman"/>
+      <w:lvlText w:val="%9."/>
+      <w:lvlJc w:val="right"/>
+      <w:pPr>
+        <w:ind w:left="6120" w:hanging="180"/>
+      </w:pPr>
+    </w:lvl>
+  </w:abstractNum>
+  <w:abstractNum w:abstractNumId="3" w15:restartNumberingAfterBreak="0">
     <w:nsid w:val="4F0E0DC1"/>
     <w:multiLevelType w:val="hybridMultilevel"/>
     <w:tmpl w:val="8698F350"/>
+    <w:lvl w:ilvl="0" w:tplc="0809000F">
+      <w:start w:val="1"/>
+      <w:numFmt w:val="decimal"/>
+      <w:lvlText w:val="%1."/>
+      <w:lvlJc w:val="left"/>
+      <w:pPr>
+        <w:ind w:left="360" w:hanging="360"/>
+      </w:pPr>
+      <w:rPr>
+        <w:rFonts w:hint="default"/>
+      </w:rPr>
+    </w:lvl>
+    <w:lvl w:ilvl="1" w:tplc="08090019" w:tentative="1">
+      <w:start w:val="1"/>
+      <w:numFmt w:val="lowerLetter"/>
+      <w:lvlText w:val="%2."/>
+      <w:lvlJc w:val="left"/>
+      <w:pPr>
+        <w:ind w:left="1080" w:hanging="360"/>
+      </w:pPr>
+    </w:lvl>
+    <w:lvl w:ilvl="2" w:tplc="0809001B" w:tentative="1">
+      <w:start w:val="1"/>
+      <w:numFmt w:val="lowerRoman"/>
+      <w:lvlText w:val="%3."/>
+      <w:lvlJc w:val="right"/>
+      <w:pPr>
+        <w:ind w:left="1800" w:hanging="180"/>
+      </w:pPr>
+    </w:lvl>
+    <w:lvl w:ilvl="3" w:tplc="0809000F" w:tentative="1">
+      <w:start w:val="1"/>
+      <w:numFmt w:val="decimal"/>
+      <w:lvlText w:val="%4."/>
+      <w:lvlJc w:val="left"/>
+      <w:pPr>
+        <w:ind w:left="2520" w:hanging="360"/>
+      </w:pPr>
+    </w:lvl>
+    <w:lvl w:ilvl="4" w:tplc="08090019" w:tentative="1">
+      <w:start w:val="1"/>
+      <w:numFmt w:val="lowerLetter"/>
+      <w:lvlText w:val="%5."/>
+      <w:lvlJc w:val="left"/>
+      <w:pPr>
+        <w:ind w:left="3240" w:hanging="360"/>
+      </w:pPr>
+    </w:lvl>
+    <w:lvl w:ilvl="5" w:tplc="0809001B" w:tentative="1">
+      <w:start w:val="1"/>
+      <w:numFmt w:val="lowerRoman"/>
+      <w:lvlText w:val="%6."/>
+      <w:lvlJc w:val="right"/>
+      <w:pPr>
+        <w:ind w:left="3960" w:hanging="180"/>
+      </w:pPr>
+    </w:lvl>
+    <w:lvl w:ilvl="6" w:tplc="0809000F" w:tentative="1">
+      <w:start w:val="1"/>
+      <w:numFmt w:val="decimal"/>
+      <w:lvlText w:val="%7."/>
+      <w:lvlJc w:val="left"/>
+      <w:pPr>
+        <w:ind w:left="4680" w:hanging="360"/>
+      </w:pPr>
+    </w:lvl>
+    <w:lvl w:ilvl="7" w:tplc="08090019" w:tentative="1">
+      <w:start w:val="1"/>
+      <w:numFmt w:val="lowerLetter"/>
+      <w:lvlText w:val="%8."/>
+      <w:lvlJc w:val="left"/>
+      <w:pPr>
+        <w:ind w:left="5400" w:hanging="360"/>
+      </w:pPr>
+    </w:lvl>
+    <w:lvl w:ilvl="8" w:tplc="0809001B" w:tentative="1">
+      <w:start w:val="1"/>
+      <w:numFmt w:val="lowerRoman"/>
+      <w:lvlText w:val="%9."/>
+      <w:lvlJc w:val="right"/>
+      <w:pPr>
+        <w:ind w:left="6120" w:hanging="180"/>
+      </w:pPr>
+    </w:lvl>
+  </w:abstractNum>
+  <w:abstractNum w:abstractNumId="4" w15:restartNumberingAfterBreak="0">
+    <w:nsid w:val="6A8F4FD9"/>
+    <w:multiLevelType w:val="hybridMultilevel"/>
+    <w:tmpl w:val="89F4DF22"/>
     <w:lvl w:ilvl="0" w:tplc="0809000F">
       <w:start w:val="1"/>
       <w:numFmt w:val="decimal"/>
@@ -596,10 +934,16 @@
     <w:abstractNumId w:val="1"/>
   </w:num>
   <w:num w:numId="2">
-    <w:abstractNumId w:val="2"/>
+    <w:abstractNumId w:val="3"/>
   </w:num>
   <w:num w:numId="3">
     <w:abstractNumId w:val="0"/>
+  </w:num>
+  <w:num w:numId="4">
+    <w:abstractNumId w:val="2"/>
+  </w:num>
+  <w:num w:numId="5">
+    <w:abstractNumId w:val="4"/>
   </w:num>
 </w:numbering>
 </file>
@@ -1849,7 +2193,7 @@
 </file>
 
 <file path=customXml/itemProps1.xml><?xml version="1.0" encoding="utf-8"?>
-<ds:datastoreItem xmlns:ds="http://schemas.openxmlformats.org/officeDocument/2006/customXml" ds:itemID="{300D85FC-BED0-4C4E-B495-37A843E8231E}">
+<ds:datastoreItem xmlns:ds="http://schemas.openxmlformats.org/officeDocument/2006/customXml" ds:itemID="{E4011594-7F75-450D-BEC1-DE69967CC52A}">
   <ds:schemaRefs>
     <ds:schemaRef ds:uri="http://schemas.openxmlformats.org/officeDocument/2006/bibliography"/>
   </ds:schemaRefs>

</xml_diff>